<commit_message>
OpenXML: Got Code working.
</commit_message>
<xml_diff>
--- a/reference.docx
+++ b/reference.docx
@@ -767,6 +767,14 @@
     <w:basedOn w:val="DefaultParagraphFont"/>
     <w:link w:val="BodyText"/>
     <w:rsid w:val="00BC48D5"/>
+  </w:style>
+  <w:style w:type="character" w:customStyle="1" w:styleId="VerbatimChar">
+    <w:name w:val="Verbatim Char"/>
+    <w:basedOn w:val="BodyTextChar"/>
+    <w:rsid w:val="00BC48D5"/>
+    <w:rPr>
+      <w:rFonts w:ascii="Consolas" w:hAnsi="Consolas"/>
+    </w:rPr>
   </w:style>
 </w:styles>
 </file>

</xml_diff>

<commit_message>
reference.docx: Added Header and Footnote Reference styles.
</commit_message>
<xml_diff>
--- a/reference.docx
+++ b/reference.docx
@@ -545,16 +545,13 @@
   <w:style w:type="paragraph" w:default="1" w:styleId="Normal">
     <w:name w:val="Normal"/>
     <w:qFormat/>
-    <w:rsid w:val="000D33D5"/>
   </w:style>
   <w:style w:type="paragraph" w:styleId="Heading1">
-    <w:name w:val="heading 1"/>
+    <w:name w:val="Heading 1"/>
     <w:basedOn w:val="Normal"/>
     <w:next w:val="Normal"/>
-    <w:link w:val="Heading1Char"/>
     <w:uiPriority w:val="9"/>
     <w:qFormat/>
-    <w:rsid w:val="00E315A3"/>
     <w:pPr>
       <w:keepNext/>
       <w:keepLines/>
@@ -566,19 +563,18 @@
       <w:b/>
       <w:bCs/>
       <w:color w:val="345A8A" w:themeColor="accent1" w:themeShade="B5"/>
-      <w:sz w:val="32"/>
-      <w:szCs w:val="32"/>
+      <w:sz w:val="36"/>
+      <w:szCs w:val="36"/>
     </w:rPr>
   </w:style>
   <w:style w:type="paragraph" w:styleId="Heading2">
-    <w:name w:val="heading 2"/>
+    <w:name w:val="Heading 2"/>
     <w:basedOn w:val="Normal"/>
     <w:next w:val="Normal"/>
     <w:link w:val="Heading2Char"/>
     <w:uiPriority w:val="9"/>
     <w:unhideWhenUsed/>
     <w:qFormat/>
-    <w:rsid w:val="00E315A3"/>
     <w:pPr>
       <w:keepNext/>
       <w:keepLines/>
@@ -590,8 +586,77 @@
       <w:b/>
       <w:bCs/>
       <w:color w:val="4F81BD" w:themeColor="accent1"/>
-      <w:sz w:val="26"/>
-      <w:szCs w:val="26"/>
+      <w:sz w:val="32"/>
+      <w:szCs w:val="32"/>
+    </w:rPr>
+  </w:style>
+  <w:style w:type="paragraph" w:styleId="Heading3">
+    <w:name w:val="Heading 3"/>
+    <w:basedOn w:val="Normal"/>
+    <w:next w:val="Normal"/>
+    <w:link w:val="Heading3Char"/>
+    <w:uiPriority w:val="9"/>
+    <w:unhideWhenUsed/>
+    <w:qFormat/>
+    <w:pPr>
+      <w:keepNext/>
+      <w:keepLines/>
+      <w:spacing w:before="200" w:after="0"/>
+      <w:outlineLvl w:val="1"/>
+    </w:pPr>
+    <w:rPr>
+      <w:rFonts w:asciiTheme="majorHAnsi" w:eastAsiaTheme="majorEastAsia" w:hAnsiTheme="majorHAnsi" w:cstheme="majorBidi"/>
+      <w:b/>
+      <w:bCs/>
+      <w:color w:val="4F81BD" w:themeColor="accent1"/>
+      <w:sz w:val="28"/>
+      <w:szCs w:val="28"/>
+    </w:rPr>
+  </w:style>
+  <w:style w:type="paragraph" w:styleId="Heading4">
+    <w:name w:val="Heading 4"/>
+    <w:basedOn w:val="Normal"/>
+    <w:next w:val="Normal"/>
+    <w:link w:val="Heading4Char"/>
+    <w:uiPriority w:val="9"/>
+    <w:unhideWhenUsed/>
+    <w:qFormat/>
+    <w:pPr>
+      <w:keepNext/>
+      <w:keepLines/>
+      <w:spacing w:before="200" w:after="0"/>
+      <w:outlineLvl w:val="1"/>
+    </w:pPr>
+    <w:rPr>
+      <w:rFonts w:asciiTheme="majorHAnsi" w:eastAsiaTheme="majorEastAsia" w:hAnsiTheme="majorHAnsi" w:cstheme="majorBidi"/>
+      <w:b/>
+      <w:bCs/>
+      <w:color w:val="4F81BD" w:themeColor="accent1"/>
+      <w:sz w:val="24"/>
+      <w:szCs w:val="24"/>
+    </w:rPr>
+  </w:style>
+  <w:style w:type="paragraph" w:styleId="Heading5">
+    <w:name w:val="Heading 5"/>
+    <w:basedOn w:val="Normal"/>
+    <w:next w:val="Normal"/>
+    <w:link w:val="Heading5Char"/>
+    <w:uiPriority w:val="9"/>
+    <w:unhideWhenUsed/>
+    <w:qFormat/>
+    <w:pPr>
+      <w:keepNext/>
+      <w:keepLines/>
+      <w:spacing w:before="200" w:after="0"/>
+      <w:outlineLvl w:val="1"/>
+    </w:pPr>
+    <w:rPr>
+      <w:rFonts w:asciiTheme="majorHAnsi" w:eastAsiaTheme="majorEastAsia" w:hAnsiTheme="majorHAnsi" w:cstheme="majorBidi"/>
+      <w:i/>
+      <w:bCs/>
+      <w:color w:val="4F81BD" w:themeColor="accent1"/>
+      <w:sz w:val="24"/>
+      <w:szCs w:val="24"/>
     </w:rPr>
   </w:style>
   <w:style w:type="character" w:default="1" w:styleId="DefaultParagraphFont">
@@ -619,122 +684,9 @@
     <w:semiHidden/>
     <w:unhideWhenUsed/>
   </w:style>
-  <w:style w:type="table" w:styleId="ColorfulGrid-Accent1">
-    <w:name w:val="Colorful Grid Accent 1"/>
-    <w:basedOn w:val="TableNormal"/>
-    <w:uiPriority w:val="73"/>
-    <w:rsid w:val="008D6863"/>
-    <w:pPr>
-      <w:spacing w:after="0"/>
-    </w:pPr>
-    <w:rPr>
-      <w:color w:val="000000" w:themeColor="text1"/>
-      <w:sz w:val="22"/>
-      <w:szCs w:val="22"/>
-    </w:rPr>
-    <w:tblPr>
-      <w:tblStyleRowBandSize w:val="1"/>
-      <w:tblStyleColBandSize w:val="1"/>
-      <w:tblInd w:w="0" w:type="dxa"/>
-      <w:tblBorders>
-        <w:insideH w:val="single" w:sz="4" w:space="0" w:color="FFFFFF" w:themeColor="background1"/>
-      </w:tblBorders>
-      <w:tblCellMar>
-        <w:top w:w="0" w:type="dxa"/>
-        <w:left w:w="108" w:type="dxa"/>
-        <w:bottom w:w="0" w:type="dxa"/>
-        <w:right w:w="108" w:type="dxa"/>
-      </w:tblCellMar>
-    </w:tblPr>
-    <w:tcPr>
-      <w:shd w:val="clear" w:color="auto" w:fill="DBE5F1" w:themeFill="accent1" w:themeFillTint="33"/>
-    </w:tcPr>
-    <w:tblStylePr w:type="firstRow">
-      <w:rPr>
-        <w:b/>
-        <w:bCs/>
-      </w:rPr>
-      <w:tblPr/>
-      <w:tcPr>
-        <w:shd w:val="clear" w:color="auto" w:fill="B8CCE4" w:themeFill="accent1" w:themeFillTint="66"/>
-      </w:tcPr>
-    </w:tblStylePr>
-    <w:tblStylePr w:type="lastRow">
-      <w:rPr>
-        <w:b/>
-        <w:bCs/>
-        <w:color w:val="000000" w:themeColor="text1"/>
-      </w:rPr>
-      <w:tblPr/>
-      <w:tcPr>
-        <w:shd w:val="clear" w:color="auto" w:fill="B8CCE4" w:themeFill="accent1" w:themeFillTint="66"/>
-      </w:tcPr>
-    </w:tblStylePr>
-    <w:tblStylePr w:type="firstCol">
-      <w:rPr>
-        <w:color w:val="FFFFFF" w:themeColor="background1"/>
-      </w:rPr>
-      <w:tblPr/>
-      <w:tcPr>
-        <w:shd w:val="clear" w:color="auto" w:fill="365F91" w:themeFill="accent1" w:themeFillShade="BF"/>
-      </w:tcPr>
-    </w:tblStylePr>
-    <w:tblStylePr w:type="lastCol">
-      <w:rPr>
-        <w:color w:val="FFFFFF" w:themeColor="background1"/>
-      </w:rPr>
-      <w:tblPr/>
-      <w:tcPr>
-        <w:shd w:val="clear" w:color="auto" w:fill="365F91" w:themeFill="accent1" w:themeFillShade="BF"/>
-      </w:tcPr>
-    </w:tblStylePr>
-    <w:tblStylePr w:type="band1Vert">
-      <w:tblPr/>
-      <w:tcPr>
-        <w:shd w:val="clear" w:color="auto" w:fill="A7BFDE" w:themeFill="accent1" w:themeFillTint="7F"/>
-      </w:tcPr>
-    </w:tblStylePr>
-    <w:tblStylePr w:type="band1Horz">
-      <w:tblPr/>
-      <w:tcPr>
-        <w:shd w:val="clear" w:color="auto" w:fill="A7BFDE" w:themeFill="accent1" w:themeFillTint="7F"/>
-      </w:tcPr>
-    </w:tblStylePr>
-  </w:style>
-  <w:style w:type="character" w:customStyle="1" w:styleId="Heading1Char">
-    <w:name w:val="Heading 1 Char"/>
-    <w:basedOn w:val="DefaultParagraphFont"/>
-    <w:link w:val="Heading1"/>
-    <w:uiPriority w:val="9"/>
-    <w:rsid w:val="00E315A3"/>
-    <w:rPr>
-      <w:rFonts w:asciiTheme="majorHAnsi" w:eastAsiaTheme="majorEastAsia" w:hAnsiTheme="majorHAnsi" w:cstheme="majorBidi"/>
-      <w:b/>
-      <w:bCs/>
-      <w:color w:val="345A8A" w:themeColor="accent1" w:themeShade="B5"/>
-      <w:sz w:val="32"/>
-      <w:szCs w:val="32"/>
-    </w:rPr>
-  </w:style>
-  <w:style w:type="character" w:customStyle="1" w:styleId="Heading2Char">
-    <w:name w:val="Heading 2 Char"/>
-    <w:basedOn w:val="DefaultParagraphFont"/>
-    <w:link w:val="Heading2"/>
-    <w:uiPriority w:val="9"/>
-    <w:rsid w:val="00E315A3"/>
-    <w:rPr>
-      <w:rFonts w:asciiTheme="majorHAnsi" w:eastAsiaTheme="majorEastAsia" w:hAnsiTheme="majorHAnsi" w:cstheme="majorBidi"/>
-      <w:b/>
-      <w:bCs/>
-      <w:color w:val="4F81BD" w:themeColor="accent1"/>
-      <w:sz w:val="26"/>
-      <w:szCs w:val="26"/>
-    </w:rPr>
-  </w:style>
   <w:style w:type="paragraph" w:styleId="ListBullet">
     <w:name w:val="List Bullet"/>
     <w:basedOn w:val="Normal"/>
-    <w:rsid w:val="00784D58"/>
     <w:pPr>
       <w:numPr>
         <w:numId w:val="8"/>
@@ -745,7 +697,6 @@
   <w:style w:type="paragraph" w:styleId="ListNumber">
     <w:name w:val="List Number"/>
     <w:basedOn w:val="Normal"/>
-    <w:rsid w:val="00784D58"/>
     <w:pPr>
       <w:numPr>
         <w:numId w:val="13"/>
@@ -757,7 +708,6 @@
     <w:name w:val="Body Text"/>
     <w:basedOn w:val="Normal"/>
     <w:link w:val="BodyTextChar"/>
-    <w:rsid w:val="00BC48D5"/>
     <w:pPr>
       <w:spacing w:after="120"/>
     </w:pPr>
@@ -766,14 +716,19 @@
     <w:name w:val="Body Text Char"/>
     <w:basedOn w:val="DefaultParagraphFont"/>
     <w:link w:val="BodyText"/>
-    <w:rsid w:val="00BC48D5"/>
   </w:style>
   <w:style w:type="character" w:customStyle="1" w:styleId="VerbatimChar">
     <w:name w:val="Verbatim Char"/>
     <w:basedOn w:val="BodyTextChar"/>
-    <w:rsid w:val="00BC48D5"/>
     <w:rPr>
       <w:rFonts w:ascii="Consolas" w:hAnsi="Consolas"/>
+    </w:rPr>
+  </w:style>
+  <w:style w:type="character" w:customStyle="1" w:styleId="FootnoteReference">
+    <w:name w:val="Footnote Reference"/>
+    <w:basedOn w:val="BodyTextChar"/>
+    <w:rPr>
+      <w:vertAlign w:val="superscript"/>
     </w:rPr>
   </w:style>
 </w:styles>

</xml_diff>

<commit_message>
Added style to hyperlinks.
</commit_message>
<xml_diff>
--- a/reference.docx
+++ b/reference.docx
@@ -729,6 +729,13 @@
     <w:basedOn w:val="BodyTextChar"/>
     <w:rPr>
       <w:vertAlign w:val="superscript"/>
+    </w:rPr>
+  </w:style>
+  <w:style w:type="character" w:customStyle="1" w:styleId="Hyperlink">
+    <w:name w:val="Hyperlink"/>
+    <w:basedOn w:val="BodyTextChar"/>
+    <w:rPr>
+      <w:color w:val="4F81BD" w:themeColor="accent1"/>
     </w:rPr>
   </w:style>
 </w:styles>

</xml_diff>

<commit_message>
Docx: Slight progress on lists.
</commit_message>
<xml_diff>
--- a/reference.docx
+++ b/reference.docx
@@ -156,193 +156,6 @@
     </w:lvl>
   </w:abstractNum>
   <w:abstractNum w:abstractNumId="1">
-    <w:nsid w:val="FFFFFF7C"/>
-    <w:multiLevelType w:val="singleLevel"/>
-    <w:tmpl w:val="9B522538"/>
-    <w:lvl w:ilvl="0">
-      <w:start w:val="1"/>
-      <w:numFmt w:val="decimal"/>
-      <w:lvlText w:val="%1."/>
-      <w:lvlJc w:val="left"/>
-      <w:pPr>
-        <w:tabs>
-          <w:tab w:val="num" w:pos="1492"/>
-        </w:tabs>
-        <w:ind w:left="1492" w:hanging="360"/>
-      </w:pPr>
-    </w:lvl>
-  </w:abstractNum>
-  <w:abstractNum w:abstractNumId="2">
-    <w:nsid w:val="FFFFFF7D"/>
-    <w:multiLevelType w:val="singleLevel"/>
-    <w:tmpl w:val="1BB4178C"/>
-    <w:lvl w:ilvl="0">
-      <w:start w:val="1"/>
-      <w:numFmt w:val="decimal"/>
-      <w:lvlText w:val="%1."/>
-      <w:lvlJc w:val="left"/>
-      <w:pPr>
-        <w:tabs>
-          <w:tab w:val="num" w:pos="1209"/>
-        </w:tabs>
-        <w:ind w:left="1209" w:hanging="360"/>
-      </w:pPr>
-    </w:lvl>
-  </w:abstractNum>
-  <w:abstractNum w:abstractNumId="3">
-    <w:nsid w:val="FFFFFF7E"/>
-    <w:multiLevelType w:val="singleLevel"/>
-    <w:tmpl w:val="4720F336"/>
-    <w:lvl w:ilvl="0">
-      <w:start w:val="1"/>
-      <w:numFmt w:val="decimal"/>
-      <w:lvlText w:val="%1."/>
-      <w:lvlJc w:val="left"/>
-      <w:pPr>
-        <w:tabs>
-          <w:tab w:val="num" w:pos="926"/>
-        </w:tabs>
-        <w:ind w:left="926" w:hanging="360"/>
-      </w:pPr>
-    </w:lvl>
-  </w:abstractNum>
-  <w:abstractNum w:abstractNumId="4">
-    <w:nsid w:val="FFFFFF7F"/>
-    <w:multiLevelType w:val="singleLevel"/>
-    <w:tmpl w:val="7DCEC040"/>
-    <w:lvl w:ilvl="0">
-      <w:start w:val="1"/>
-      <w:numFmt w:val="decimal"/>
-      <w:lvlText w:val="%1."/>
-      <w:lvlJc w:val="left"/>
-      <w:pPr>
-        <w:tabs>
-          <w:tab w:val="num" w:pos="643"/>
-        </w:tabs>
-        <w:ind w:left="643" w:hanging="360"/>
-      </w:pPr>
-    </w:lvl>
-  </w:abstractNum>
-  <w:abstractNum w:abstractNumId="5">
-    <w:nsid w:val="FFFFFF80"/>
-    <w:multiLevelType w:val="singleLevel"/>
-    <w:tmpl w:val="A01021FA"/>
-    <w:lvl w:ilvl="0">
-      <w:start w:val="1"/>
-      <w:numFmt w:val="bullet"/>
-      <w:lvlText w:val=""/>
-      <w:lvlJc w:val="left"/>
-      <w:pPr>
-        <w:tabs>
-          <w:tab w:val="num" w:pos="1492"/>
-        </w:tabs>
-        <w:ind w:left="1492" w:hanging="360"/>
-      </w:pPr>
-      <w:rPr>
-        <w:rFonts w:ascii="Symbol" w:hAnsi="Symbol" w:hint="default"/>
-      </w:rPr>
-    </w:lvl>
-  </w:abstractNum>
-  <w:abstractNum w:abstractNumId="6">
-    <w:nsid w:val="FFFFFF81"/>
-    <w:multiLevelType w:val="singleLevel"/>
-    <w:tmpl w:val="977AAC7C"/>
-    <w:lvl w:ilvl="0">
-      <w:start w:val="1"/>
-      <w:numFmt w:val="bullet"/>
-      <w:lvlText w:val=""/>
-      <w:lvlJc w:val="left"/>
-      <w:pPr>
-        <w:tabs>
-          <w:tab w:val="num" w:pos="1209"/>
-        </w:tabs>
-        <w:ind w:left="1209" w:hanging="360"/>
-      </w:pPr>
-      <w:rPr>
-        <w:rFonts w:ascii="Symbol" w:hAnsi="Symbol" w:hint="default"/>
-      </w:rPr>
-    </w:lvl>
-  </w:abstractNum>
-  <w:abstractNum w:abstractNumId="7">
-    <w:nsid w:val="FFFFFF82"/>
-    <w:multiLevelType w:val="singleLevel"/>
-    <w:tmpl w:val="0D26C678"/>
-    <w:lvl w:ilvl="0">
-      <w:start w:val="1"/>
-      <w:numFmt w:val="bullet"/>
-      <w:lvlText w:val=""/>
-      <w:lvlJc w:val="left"/>
-      <w:pPr>
-        <w:tabs>
-          <w:tab w:val="num" w:pos="926"/>
-        </w:tabs>
-        <w:ind w:left="926" w:hanging="360"/>
-      </w:pPr>
-      <w:rPr>
-        <w:rFonts w:ascii="Symbol" w:hAnsi="Symbol" w:hint="default"/>
-      </w:rPr>
-    </w:lvl>
-  </w:abstractNum>
-  <w:abstractNum w:abstractNumId="8">
-    <w:nsid w:val="FFFFFF83"/>
-    <w:multiLevelType w:val="singleLevel"/>
-    <w:tmpl w:val="EE200B76"/>
-    <w:lvl w:ilvl="0">
-      <w:start w:val="1"/>
-      <w:numFmt w:val="bullet"/>
-      <w:lvlText w:val=""/>
-      <w:lvlJc w:val="left"/>
-      <w:pPr>
-        <w:tabs>
-          <w:tab w:val="num" w:pos="643"/>
-        </w:tabs>
-        <w:ind w:left="643" w:hanging="360"/>
-      </w:pPr>
-      <w:rPr>
-        <w:rFonts w:ascii="Symbol" w:hAnsi="Symbol" w:hint="default"/>
-      </w:rPr>
-    </w:lvl>
-  </w:abstractNum>
-  <w:abstractNum w:abstractNumId="9">
-    <w:nsid w:val="FFFFFF88"/>
-    <w:multiLevelType w:val="singleLevel"/>
-    <w:tmpl w:val="E7381406"/>
-    <w:lvl w:ilvl="0">
-      <w:start w:val="1"/>
-      <w:numFmt w:val="decimal"/>
-      <w:pStyle w:val="ListNumber"/>
-      <w:lvlText w:val="%1."/>
-      <w:lvlJc w:val="left"/>
-      <w:pPr>
-        <w:tabs>
-          <w:tab w:val="num" w:pos="360"/>
-        </w:tabs>
-        <w:ind w:left="360" w:hanging="360"/>
-      </w:pPr>
-    </w:lvl>
-  </w:abstractNum>
-  <w:abstractNum w:abstractNumId="10">
-    <w:nsid w:val="FFFFFF89"/>
-    <w:multiLevelType w:val="singleLevel"/>
-    <w:tmpl w:val="ECFC1548"/>
-    <w:lvl w:ilvl="0">
-      <w:start w:val="1"/>
-      <w:numFmt w:val="bullet"/>
-      <w:pStyle w:val="ListBullet"/>
-      <w:lvlText w:val=""/>
-      <w:lvlJc w:val="left"/>
-      <w:pPr>
-        <w:tabs>
-          <w:tab w:val="num" w:pos="360"/>
-        </w:tabs>
-        <w:ind w:left="360" w:hanging="360"/>
-      </w:pPr>
-      <w:rPr>
-        <w:rFonts w:ascii="Symbol" w:hAnsi="Symbol" w:hint="default"/>
-      </w:rPr>
-    </w:lvl>
-  </w:abstractNum>
-  <w:abstractNum w:abstractNumId="11">
     <w:nsid w:val="30585973"/>
     <w:multiLevelType w:val="multilevel"/>
     <w:tmpl w:val="A47E15CE"/>
@@ -456,10 +269,10 @@
     </w:lvl>
   </w:abstractNum>
   <w:num w:numId="1">
-    <w:abstractNumId w:val="11"/>
+    <w:abstractNumId w:val="0"/>
   </w:num>
   <w:num w:numId="2">
-    <w:abstractNumId w:val="11"/>
+    <w:abstractNumId w:val="1"/>
     <w:lvlOverride w:ilvl="0">
       <w:startOverride w:val="1"/>
     </w:lvlOverride>
@@ -488,39 +301,6 @@
       <w:startOverride w:val="1"/>
     </w:lvlOverride>
   </w:num>
-  <w:num w:numId="3">
-    <w:abstractNumId w:val="4"/>
-  </w:num>
-  <w:num w:numId="4">
-    <w:abstractNumId w:val="3"/>
-  </w:num>
-  <w:num w:numId="5">
-    <w:abstractNumId w:val="2"/>
-  </w:num>
-  <w:num w:numId="6">
-    <w:abstractNumId w:val="1"/>
-  </w:num>
-  <w:num w:numId="7">
-    <w:abstractNumId w:val="0"/>
-  </w:num>
-  <w:num w:numId="8">
-    <w:abstractNumId w:val="10"/>
-  </w:num>
-  <w:num w:numId="9">
-    <w:abstractNumId w:val="8"/>
-  </w:num>
-  <w:num w:numId="10">
-    <w:abstractNumId w:val="7"/>
-  </w:num>
-  <w:num w:numId="11">
-    <w:abstractNumId w:val="6"/>
-  </w:num>
-  <w:num w:numId="12">
-    <w:abstractNumId w:val="5"/>
-  </w:num>
-  <w:num w:numId="13">
-    <w:abstractNumId w:val="9"/>
-  </w:num>
 </w:numbering>
 </file>
 
@@ -697,12 +477,22 @@
     <w:semiHidden/>
     <w:unhideWhenUsed/>
   </w:style>
+  <w:style w:type="paragraph" w:styleId="ListParagraph">
+    <w:name w:val="List Paragraph"/>
+    <w:basedOn w:val="Normal"/>
+    <w:pPr>
+      <w:numPr>
+        <w:numId w:val="0"/>
+      </w:numPr>
+      <w:contextualSpacing/>
+    </w:pPr>
+  </w:style>
   <w:style w:type="paragraph" w:styleId="ListBullet">
     <w:name w:val="List Bullet"/>
     <w:basedOn w:val="Normal"/>
     <w:pPr>
       <w:numPr>
-        <w:numId w:val="8"/>
+        <w:numId w:val="1"/>
       </w:numPr>
       <w:contextualSpacing/>
     </w:pPr>
@@ -712,7 +502,7 @@
     <w:basedOn w:val="Normal"/>
     <w:pPr>
       <w:numPr>
-        <w:numId w:val="13"/>
+        <w:numId w:val="2"/>
       </w:numPr>
       <w:contextualSpacing/>
     </w:pPr>

</xml_diff>

<commit_message>
Docx: Styles for metadata.
</commit_message>
<xml_diff>
--- a/reference.docx
+++ b/reference.docx
@@ -325,6 +325,46 @@
   <w:style w:type="paragraph" w:default="1" w:styleId="Normal">
     <w:name w:val="Normal"/>
     <w:qFormat/>
+  </w:style>
+  <w:style w:type="paragraph" w:styleId="Title">
+    <w:name w:val="Title"/>
+    <w:basedOn w:val="Normal"/>
+    <w:next w:val="Normal"/>
+    <w:qFormat/>
+    <w:pPr>
+      <w:keepNext/>
+      <w:keepLines/>
+      <w:spacing w:before="480" w:after="240"/>
+      <w:jc w:val="center"/>
+    </w:pPr>
+    <w:rPr>
+      <w:rFonts w:asciiTheme="majorHAnsi" w:eastAsiaTheme="majorEastAsia" w:hAnsiTheme="majorHAnsi" w:cstheme="majorBidi"/>
+      <w:b/>
+      <w:bCs/>
+      <w:color w:val="345A8A" w:themeColor="accent1" w:themeShade="B5"/>
+      <w:sz w:val="36"/>
+      <w:szCs w:val="36"/>
+    </w:rPr>
+  </w:style>
+  <w:style w:type="paragraph" w:styleId="Authors">
+    <w:name w:val="Authors"/>
+    <w:next w:val="Normal"/>
+    <w:qFormat/>
+    <w:pPr>
+      <w:keepNext/>
+      <w:keepLines/>
+      <w:jc w:val="center"/>
+    </w:pPr>
+  </w:style>
+  <w:style w:type="paragraph" w:styleId="Date">
+    <w:name w:val="Authors"/>
+    <w:next w:val="Normal"/>
+    <w:qFormat/>
+    <w:pPr>
+      <w:keepNext/>
+      <w:keepLines/>
+      <w:jc w:val="center"/>
+    </w:pPr>
   </w:style>
   <w:style w:type="paragraph" w:styleId="Heading1">
     <w:name w:val="Heading 1"/>

</xml_diff>